<commit_message>
updated report with TODO
</commit_message>
<xml_diff>
--- a/Project Report.docx
+++ b/Project Report.docx
@@ -1,6 +1,6 @@
 
 <file path=word/document.xml><?xml version="1.0" encoding="utf-8"?>
-<w:document xmlns:wpc="http://schemas.microsoft.com/office/word/2010/wordprocessingCanvas" xmlns:cx="http://schemas.microsoft.com/office/drawing/2014/chartex" xmlns:cx1="http://schemas.microsoft.com/office/drawing/2015/9/8/chartex" xmlns:cx2="http://schemas.microsoft.com/office/drawing/2015/10/21/chartex" xmlns:cx3="http://schemas.microsoft.com/office/drawing/2016/5/9/chartex" xmlns:cx4="http://schemas.microsoft.com/office/drawing/2016/5/10/chartex" xmlns:cx5="http://schemas.microsoft.com/office/drawing/2016/5/11/chartex" xmlns:cx6="http://schemas.microsoft.com/office/drawing/2016/5/12/chartex" xmlns:cx7="http://schemas.microsoft.com/office/drawing/2016/5/13/chartex" xmlns:cx8="http://schemas.microsoft.com/office/drawing/2016/5/14/chartex" xmlns:mc="http://schemas.openxmlformats.org/markup-compatibility/2006" xmlns:aink="http://schemas.microsoft.com/office/drawing/2016/ink" xmlns:am3d="http://schemas.microsoft.com/office/drawing/2017/model3d" xmlns:o="urn:schemas-microsoft-com:office:office" xmlns:r="http://schemas.openxmlformats.org/officeDocument/2006/relationships" xmlns:m="http://schemas.openxmlformats.org/officeDocument/2006/math" xmlns:v="urn:schemas-microsoft-com:vml" xmlns:wp14="http://schemas.microsoft.com/office/word/2010/wordprocessingDrawing" xmlns:wp="http://schemas.openxmlformats.org/drawingml/2006/wordprocessingDrawing" xmlns:w10="urn:schemas-microsoft-com:office:word" xmlns:w="http://schemas.openxmlformats.org/wordprocessingml/2006/main" xmlns:w14="http://schemas.microsoft.com/office/word/2010/wordml" xmlns:w15="http://schemas.microsoft.com/office/word/2012/wordml" xmlns:w16cex="http://schemas.microsoft.com/office/word/2018/wordml/cex" xmlns:w16cid="http://schemas.microsoft.com/office/word/2016/wordml/cid" xmlns:w16="http://schemas.microsoft.com/office/word/2018/wordml" xmlns:w16se="http://schemas.microsoft.com/office/word/2015/wordml/symex" xmlns:wpg="http://schemas.microsoft.com/office/word/2010/wordprocessingGroup" xmlns:wpi="http://schemas.microsoft.com/office/word/2010/wordprocessingInk" xmlns:wne="http://schemas.microsoft.com/office/word/2006/wordml" xmlns:wps="http://schemas.microsoft.com/office/word/2010/wordprocessingShape" mc:Ignorable="w14 w15 w16se w16cid w16 w16cex wp14">
+<w:document xmlns:wpc="http://schemas.microsoft.com/office/word/2010/wordprocessingCanvas" xmlns:cx="http://schemas.microsoft.com/office/drawing/2014/chartex" xmlns:cx1="http://schemas.microsoft.com/office/drawing/2015/9/8/chartex" xmlns:cx2="http://schemas.microsoft.com/office/drawing/2015/10/21/chartex" xmlns:cx3="http://schemas.microsoft.com/office/drawing/2016/5/9/chartex" xmlns:cx4="http://schemas.microsoft.com/office/drawing/2016/5/10/chartex" xmlns:cx5="http://schemas.microsoft.com/office/drawing/2016/5/11/chartex" xmlns:cx6="http://schemas.microsoft.com/office/drawing/2016/5/12/chartex" xmlns:cx7="http://schemas.microsoft.com/office/drawing/2016/5/13/chartex" xmlns:cx8="http://schemas.microsoft.com/office/drawing/2016/5/14/chartex" xmlns:mc="http://schemas.openxmlformats.org/markup-compatibility/2006" xmlns:aink="http://schemas.microsoft.com/office/drawing/2016/ink" xmlns:am3d="http://schemas.microsoft.com/office/drawing/2017/model3d" xmlns:o="urn:schemas-microsoft-com:office:office" xmlns:r="http://schemas.openxmlformats.org/officeDocument/2006/relationships" xmlns:m="http://schemas.openxmlformats.org/officeDocument/2006/math" xmlns:v="urn:schemas-microsoft-com:vml" xmlns:wp14="http://schemas.microsoft.com/office/word/2010/wordprocessingDrawing" xmlns:wp="http://schemas.openxmlformats.org/drawingml/2006/wordprocessingDrawing" xmlns:w10="urn:schemas-microsoft-com:office:word" xmlns:w="http://schemas.openxmlformats.org/wordprocessingml/2006/main" xmlns:w14="http://schemas.microsoft.com/office/word/2010/wordml" xmlns:w15="http://schemas.microsoft.com/office/word/2012/wordml" xmlns:w16cid="http://schemas.microsoft.com/office/word/2016/wordml/cid" xmlns:w16se="http://schemas.microsoft.com/office/word/2015/wordml/symex" xmlns:wpg="http://schemas.microsoft.com/office/word/2010/wordprocessingGroup" xmlns:wpi="http://schemas.microsoft.com/office/word/2010/wordprocessingInk" xmlns:wne="http://schemas.microsoft.com/office/word/2006/wordml" xmlns:wps="http://schemas.microsoft.com/office/word/2010/wordprocessingShape" mc:Ignorable="w14 w15 w16se w16cid wp14">
   <w:body>
     <w:p>
       <w:pPr>
@@ -279,21 +279,7 @@
         <w:rPr>
           <w:rFonts w:ascii="Times New Roman" w:hAnsi="Times New Roman" w:cs="Times New Roman"/>
         </w:rPr>
-        <w:t xml:space="preserve">Tyler </w:t>
-      </w:r>
-      <w:proofErr w:type="spellStart"/>
-      <w:r>
-        <w:rPr>
-          <w:rFonts w:ascii="Times New Roman" w:hAnsi="Times New Roman" w:cs="Times New Roman"/>
-        </w:rPr>
-        <w:t>Lennen</w:t>
-      </w:r>
-      <w:proofErr w:type="spellEnd"/>
-      <w:r>
-        <w:rPr>
-          <w:rFonts w:ascii="Times New Roman" w:hAnsi="Times New Roman" w:cs="Times New Roman"/>
-        </w:rPr>
-        <w:t xml:space="preserve"> </w:t>
+        <w:t xml:space="preserve">Tyler Lennen </w:t>
       </w:r>
     </w:p>
     <w:p>
@@ -312,16 +298,8 @@
         <w:rPr>
           <w:rFonts w:ascii="Times New Roman" w:hAnsi="Times New Roman" w:cs="Times New Roman"/>
         </w:rPr>
-        <w:t xml:space="preserve">Rajesh </w:t>
-      </w:r>
-      <w:proofErr w:type="spellStart"/>
-      <w:r>
-        <w:rPr>
-          <w:rFonts w:ascii="Times New Roman" w:hAnsi="Times New Roman" w:cs="Times New Roman"/>
-        </w:rPr>
-        <w:t>Varathraj</w:t>
-      </w:r>
-      <w:proofErr w:type="spellEnd"/>
+        <w:t>Rajesh Varathraj</w:t>
+      </w:r>
     </w:p>
     <w:p>
       <w:pPr>
@@ -372,7 +350,10 @@
     <w:sdt>
       <w:sdtPr>
         <w:rPr>
-          <w:rFonts w:ascii="Times New Roman" w:hAnsi="Times New Roman" w:cs="Times New Roman"/>
+          <w:rFonts w:ascii="Times New Roman" w:eastAsiaTheme="minorHAnsi" w:hAnsi="Times New Roman" w:cs="Times New Roman"/>
+          <w:color w:val="auto"/>
+          <w:sz w:val="22"/>
+          <w:szCs w:val="22"/>
         </w:rPr>
         <w:id w:val="1652941746"/>
         <w:docPartObj>
@@ -382,13 +363,9 @@
       </w:sdtPr>
       <w:sdtEndPr>
         <w:rPr>
-          <w:rFonts w:eastAsiaTheme="minorHAnsi"/>
           <w:b/>
           <w:bCs/>
           <w:noProof/>
-          <w:color w:val="auto"/>
-          <w:sz w:val="22"/>
-          <w:szCs w:val="22"/>
         </w:rPr>
       </w:sdtEndPr>
       <w:sdtContent>
@@ -413,7 +390,7 @@
               <w:tab w:val="right" w:leader="dot" w:pos="9350"/>
             </w:tabs>
             <w:rPr>
-              <w:rFonts w:cstheme="minorBidi"/>
+              <w:rFonts w:ascii="Times New Roman" w:hAnsi="Times New Roman"/>
               <w:noProof/>
             </w:rPr>
           </w:pPr>
@@ -446,6 +423,7 @@
             </w:r>
             <w:r>
               <w:rPr>
+                <w:rFonts w:ascii="Times New Roman" w:hAnsi="Times New Roman"/>
                 <w:noProof/>
                 <w:webHidden/>
               </w:rPr>
@@ -453,6 +431,7 @@
             </w:r>
             <w:r>
               <w:rPr>
+                <w:rFonts w:ascii="Times New Roman" w:hAnsi="Times New Roman"/>
                 <w:noProof/>
                 <w:webHidden/>
               </w:rPr>
@@ -460,6 +439,7 @@
             </w:r>
             <w:r>
               <w:rPr>
+                <w:rFonts w:ascii="Times New Roman" w:hAnsi="Times New Roman"/>
                 <w:noProof/>
                 <w:webHidden/>
               </w:rPr>
@@ -467,12 +447,14 @@
             </w:r>
             <w:r>
               <w:rPr>
-                <w:noProof/>
-                <w:webHidden/>
-              </w:rPr>
-            </w:r>
-            <w:r>
-              <w:rPr>
+                <w:rFonts w:ascii="Times New Roman" w:hAnsi="Times New Roman"/>
+                <w:noProof/>
+                <w:webHidden/>
+              </w:rPr>
+            </w:r>
+            <w:r>
+              <w:rPr>
+                <w:rFonts w:ascii="Times New Roman" w:hAnsi="Times New Roman"/>
                 <w:noProof/>
                 <w:webHidden/>
               </w:rPr>
@@ -480,6 +462,7 @@
             </w:r>
             <w:r>
               <w:rPr>
+                <w:rFonts w:ascii="Times New Roman" w:hAnsi="Times New Roman"/>
                 <w:noProof/>
                 <w:webHidden/>
               </w:rPr>
@@ -487,6 +470,7 @@
             </w:r>
             <w:r>
               <w:rPr>
+                <w:rFonts w:ascii="Times New Roman" w:hAnsi="Times New Roman"/>
                 <w:noProof/>
                 <w:webHidden/>
               </w:rPr>
@@ -501,7 +485,7 @@
               <w:tab w:val="right" w:leader="dot" w:pos="9350"/>
             </w:tabs>
             <w:rPr>
-              <w:rFonts w:cstheme="minorBidi"/>
+              <w:rFonts w:ascii="Times New Roman" w:hAnsi="Times New Roman"/>
               <w:noProof/>
             </w:rPr>
           </w:pPr>
@@ -516,6 +500,7 @@
             </w:r>
             <w:r>
               <w:rPr>
+                <w:rFonts w:ascii="Times New Roman" w:hAnsi="Times New Roman"/>
                 <w:noProof/>
                 <w:webHidden/>
               </w:rPr>
@@ -523,6 +508,7 @@
             </w:r>
             <w:r>
               <w:rPr>
+                <w:rFonts w:ascii="Times New Roman" w:hAnsi="Times New Roman"/>
                 <w:noProof/>
                 <w:webHidden/>
               </w:rPr>
@@ -530,6 +516,7 @@
             </w:r>
             <w:r>
               <w:rPr>
+                <w:rFonts w:ascii="Times New Roman" w:hAnsi="Times New Roman"/>
                 <w:noProof/>
                 <w:webHidden/>
               </w:rPr>
@@ -537,12 +524,14 @@
             </w:r>
             <w:r>
               <w:rPr>
-                <w:noProof/>
-                <w:webHidden/>
-              </w:rPr>
-            </w:r>
-            <w:r>
-              <w:rPr>
+                <w:rFonts w:ascii="Times New Roman" w:hAnsi="Times New Roman"/>
+                <w:noProof/>
+                <w:webHidden/>
+              </w:rPr>
+            </w:r>
+            <w:r>
+              <w:rPr>
+                <w:rFonts w:ascii="Times New Roman" w:hAnsi="Times New Roman"/>
                 <w:noProof/>
                 <w:webHidden/>
               </w:rPr>
@@ -550,6 +539,7 @@
             </w:r>
             <w:r>
               <w:rPr>
+                <w:rFonts w:ascii="Times New Roman" w:hAnsi="Times New Roman"/>
                 <w:noProof/>
                 <w:webHidden/>
               </w:rPr>
@@ -557,6 +547,7 @@
             </w:r>
             <w:r>
               <w:rPr>
+                <w:rFonts w:ascii="Times New Roman" w:hAnsi="Times New Roman"/>
                 <w:noProof/>
                 <w:webHidden/>
               </w:rPr>
@@ -571,7 +562,7 @@
               <w:tab w:val="right" w:leader="dot" w:pos="9350"/>
             </w:tabs>
             <w:rPr>
-              <w:rFonts w:cstheme="minorBidi"/>
+              <w:rFonts w:ascii="Times New Roman" w:hAnsi="Times New Roman"/>
               <w:noProof/>
             </w:rPr>
           </w:pPr>
@@ -586,6 +577,7 @@
             </w:r>
             <w:r>
               <w:rPr>
+                <w:rFonts w:ascii="Times New Roman" w:hAnsi="Times New Roman"/>
                 <w:noProof/>
                 <w:webHidden/>
               </w:rPr>
@@ -593,6 +585,7 @@
             </w:r>
             <w:r>
               <w:rPr>
+                <w:rFonts w:ascii="Times New Roman" w:hAnsi="Times New Roman"/>
                 <w:noProof/>
                 <w:webHidden/>
               </w:rPr>
@@ -600,6 +593,7 @@
             </w:r>
             <w:r>
               <w:rPr>
+                <w:rFonts w:ascii="Times New Roman" w:hAnsi="Times New Roman"/>
                 <w:noProof/>
                 <w:webHidden/>
               </w:rPr>
@@ -607,12 +601,14 @@
             </w:r>
             <w:r>
               <w:rPr>
-                <w:noProof/>
-                <w:webHidden/>
-              </w:rPr>
-            </w:r>
-            <w:r>
-              <w:rPr>
+                <w:rFonts w:ascii="Times New Roman" w:hAnsi="Times New Roman"/>
+                <w:noProof/>
+                <w:webHidden/>
+              </w:rPr>
+            </w:r>
+            <w:r>
+              <w:rPr>
+                <w:rFonts w:ascii="Times New Roman" w:hAnsi="Times New Roman"/>
                 <w:noProof/>
                 <w:webHidden/>
               </w:rPr>
@@ -620,6 +616,7 @@
             </w:r>
             <w:r>
               <w:rPr>
+                <w:rFonts w:ascii="Times New Roman" w:hAnsi="Times New Roman"/>
                 <w:noProof/>
                 <w:webHidden/>
               </w:rPr>
@@ -627,6 +624,7 @@
             </w:r>
             <w:r>
               <w:rPr>
+                <w:rFonts w:ascii="Times New Roman" w:hAnsi="Times New Roman"/>
                 <w:noProof/>
                 <w:webHidden/>
               </w:rPr>
@@ -641,7 +639,7 @@
               <w:tab w:val="right" w:leader="dot" w:pos="9350"/>
             </w:tabs>
             <w:rPr>
-              <w:rFonts w:cstheme="minorBidi"/>
+              <w:rFonts w:ascii="Times New Roman" w:hAnsi="Times New Roman"/>
               <w:noProof/>
             </w:rPr>
           </w:pPr>
@@ -658,6 +656,7 @@
             </w:r>
             <w:r>
               <w:rPr>
+                <w:rFonts w:ascii="Times New Roman" w:hAnsi="Times New Roman"/>
                 <w:noProof/>
                 <w:webHidden/>
               </w:rPr>
@@ -665,6 +664,7 @@
             </w:r>
             <w:r>
               <w:rPr>
+                <w:rFonts w:ascii="Times New Roman" w:hAnsi="Times New Roman"/>
                 <w:noProof/>
                 <w:webHidden/>
               </w:rPr>
@@ -672,6 +672,7 @@
             </w:r>
             <w:r>
               <w:rPr>
+                <w:rFonts w:ascii="Times New Roman" w:hAnsi="Times New Roman"/>
                 <w:noProof/>
                 <w:webHidden/>
               </w:rPr>
@@ -679,12 +680,14 @@
             </w:r>
             <w:r>
               <w:rPr>
-                <w:noProof/>
-                <w:webHidden/>
-              </w:rPr>
-            </w:r>
-            <w:r>
-              <w:rPr>
+                <w:rFonts w:ascii="Times New Roman" w:hAnsi="Times New Roman"/>
+                <w:noProof/>
+                <w:webHidden/>
+              </w:rPr>
+            </w:r>
+            <w:r>
+              <w:rPr>
+                <w:rFonts w:ascii="Times New Roman" w:hAnsi="Times New Roman"/>
                 <w:noProof/>
                 <w:webHidden/>
               </w:rPr>
@@ -692,6 +695,7 @@
             </w:r>
             <w:r>
               <w:rPr>
+                <w:rFonts w:ascii="Times New Roman" w:hAnsi="Times New Roman"/>
                 <w:noProof/>
                 <w:webHidden/>
               </w:rPr>
@@ -699,6 +703,7 @@
             </w:r>
             <w:r>
               <w:rPr>
+                <w:rFonts w:ascii="Times New Roman" w:hAnsi="Times New Roman"/>
                 <w:noProof/>
                 <w:webHidden/>
               </w:rPr>
@@ -713,7 +718,7 @@
               <w:tab w:val="right" w:leader="dot" w:pos="9350"/>
             </w:tabs>
             <w:rPr>
-              <w:rFonts w:cstheme="minorBidi"/>
+              <w:rFonts w:ascii="Times New Roman" w:hAnsi="Times New Roman"/>
               <w:noProof/>
             </w:rPr>
           </w:pPr>
@@ -728,6 +733,7 @@
             </w:r>
             <w:r>
               <w:rPr>
+                <w:rFonts w:ascii="Times New Roman" w:hAnsi="Times New Roman"/>
                 <w:noProof/>
                 <w:webHidden/>
               </w:rPr>
@@ -735,6 +741,7 @@
             </w:r>
             <w:r>
               <w:rPr>
+                <w:rFonts w:ascii="Times New Roman" w:hAnsi="Times New Roman"/>
                 <w:noProof/>
                 <w:webHidden/>
               </w:rPr>
@@ -742,6 +749,7 @@
             </w:r>
             <w:r>
               <w:rPr>
+                <w:rFonts w:ascii="Times New Roman" w:hAnsi="Times New Roman"/>
                 <w:noProof/>
                 <w:webHidden/>
               </w:rPr>
@@ -749,12 +757,14 @@
             </w:r>
             <w:r>
               <w:rPr>
-                <w:noProof/>
-                <w:webHidden/>
-              </w:rPr>
-            </w:r>
-            <w:r>
-              <w:rPr>
+                <w:rFonts w:ascii="Times New Roman" w:hAnsi="Times New Roman"/>
+                <w:noProof/>
+                <w:webHidden/>
+              </w:rPr>
+            </w:r>
+            <w:r>
+              <w:rPr>
+                <w:rFonts w:ascii="Times New Roman" w:hAnsi="Times New Roman"/>
                 <w:noProof/>
                 <w:webHidden/>
               </w:rPr>
@@ -762,6 +772,7 @@
             </w:r>
             <w:r>
               <w:rPr>
+                <w:rFonts w:ascii="Times New Roman" w:hAnsi="Times New Roman"/>
                 <w:noProof/>
                 <w:webHidden/>
               </w:rPr>
@@ -769,6 +780,7 @@
             </w:r>
             <w:r>
               <w:rPr>
+                <w:rFonts w:ascii="Times New Roman" w:hAnsi="Times New Roman"/>
                 <w:noProof/>
                 <w:webHidden/>
               </w:rPr>
@@ -783,7 +795,7 @@
               <w:tab w:val="right" w:leader="dot" w:pos="9350"/>
             </w:tabs>
             <w:rPr>
-              <w:rFonts w:cstheme="minorBidi"/>
+              <w:rFonts w:ascii="Times New Roman" w:hAnsi="Times New Roman"/>
               <w:noProof/>
             </w:rPr>
           </w:pPr>
@@ -800,6 +812,7 @@
             </w:r>
             <w:r>
               <w:rPr>
+                <w:rFonts w:ascii="Times New Roman" w:hAnsi="Times New Roman"/>
                 <w:noProof/>
                 <w:webHidden/>
               </w:rPr>
@@ -807,6 +820,7 @@
             </w:r>
             <w:r>
               <w:rPr>
+                <w:rFonts w:ascii="Times New Roman" w:hAnsi="Times New Roman"/>
                 <w:noProof/>
                 <w:webHidden/>
               </w:rPr>
@@ -814,6 +828,7 @@
             </w:r>
             <w:r>
               <w:rPr>
+                <w:rFonts w:ascii="Times New Roman" w:hAnsi="Times New Roman"/>
                 <w:noProof/>
                 <w:webHidden/>
               </w:rPr>
@@ -821,12 +836,14 @@
             </w:r>
             <w:r>
               <w:rPr>
-                <w:noProof/>
-                <w:webHidden/>
-              </w:rPr>
-            </w:r>
-            <w:r>
-              <w:rPr>
+                <w:rFonts w:ascii="Times New Roman" w:hAnsi="Times New Roman"/>
+                <w:noProof/>
+                <w:webHidden/>
+              </w:rPr>
+            </w:r>
+            <w:r>
+              <w:rPr>
+                <w:rFonts w:ascii="Times New Roman" w:hAnsi="Times New Roman"/>
                 <w:noProof/>
                 <w:webHidden/>
               </w:rPr>
@@ -834,6 +851,7 @@
             </w:r>
             <w:r>
               <w:rPr>
+                <w:rFonts w:ascii="Times New Roman" w:hAnsi="Times New Roman"/>
                 <w:noProof/>
                 <w:webHidden/>
               </w:rPr>
@@ -841,6 +859,7 @@
             </w:r>
             <w:r>
               <w:rPr>
+                <w:rFonts w:ascii="Times New Roman" w:hAnsi="Times New Roman"/>
                 <w:noProof/>
                 <w:webHidden/>
               </w:rPr>
@@ -855,7 +874,7 @@
               <w:tab w:val="right" w:leader="dot" w:pos="9350"/>
             </w:tabs>
             <w:rPr>
-              <w:rFonts w:cstheme="minorBidi"/>
+              <w:rFonts w:ascii="Times New Roman" w:hAnsi="Times New Roman"/>
               <w:noProof/>
             </w:rPr>
           </w:pPr>
@@ -870,6 +889,7 @@
             </w:r>
             <w:r>
               <w:rPr>
+                <w:rFonts w:ascii="Times New Roman" w:hAnsi="Times New Roman"/>
                 <w:noProof/>
                 <w:webHidden/>
               </w:rPr>
@@ -877,6 +897,7 @@
             </w:r>
             <w:r>
               <w:rPr>
+                <w:rFonts w:ascii="Times New Roman" w:hAnsi="Times New Roman"/>
                 <w:noProof/>
                 <w:webHidden/>
               </w:rPr>
@@ -884,6 +905,7 @@
             </w:r>
             <w:r>
               <w:rPr>
+                <w:rFonts w:ascii="Times New Roman" w:hAnsi="Times New Roman"/>
                 <w:noProof/>
                 <w:webHidden/>
               </w:rPr>
@@ -891,12 +913,14 @@
             </w:r>
             <w:r>
               <w:rPr>
-                <w:noProof/>
-                <w:webHidden/>
-              </w:rPr>
-            </w:r>
-            <w:r>
-              <w:rPr>
+                <w:rFonts w:ascii="Times New Roman" w:hAnsi="Times New Roman"/>
+                <w:noProof/>
+                <w:webHidden/>
+              </w:rPr>
+            </w:r>
+            <w:r>
+              <w:rPr>
+                <w:rFonts w:ascii="Times New Roman" w:hAnsi="Times New Roman"/>
                 <w:noProof/>
                 <w:webHidden/>
               </w:rPr>
@@ -904,6 +928,7 @@
             </w:r>
             <w:r>
               <w:rPr>
+                <w:rFonts w:ascii="Times New Roman" w:hAnsi="Times New Roman"/>
                 <w:noProof/>
                 <w:webHidden/>
               </w:rPr>
@@ -911,6 +936,7 @@
             </w:r>
             <w:r>
               <w:rPr>
+                <w:rFonts w:ascii="Times New Roman" w:hAnsi="Times New Roman"/>
                 <w:noProof/>
                 <w:webHidden/>
               </w:rPr>
@@ -925,7 +951,7 @@
               <w:tab w:val="right" w:leader="dot" w:pos="9350"/>
             </w:tabs>
             <w:rPr>
-              <w:rFonts w:cstheme="minorBidi"/>
+              <w:rFonts w:ascii="Times New Roman" w:hAnsi="Times New Roman"/>
               <w:noProof/>
             </w:rPr>
           </w:pPr>
@@ -933,12 +959,14 @@
             <w:r>
               <w:rPr>
                 <w:rStyle w:val="Hyperlink"/>
+                <w:rFonts w:ascii="Times New Roman" w:hAnsi="Times New Roman"/>
                 <w:noProof/>
               </w:rPr>
               <w:t>5. Static Analysis and parsing program</w:t>
             </w:r>
             <w:r>
               <w:rPr>
+                <w:rFonts w:ascii="Times New Roman" w:hAnsi="Times New Roman"/>
                 <w:noProof/>
                 <w:webHidden/>
               </w:rPr>
@@ -946,6 +974,7 @@
             </w:r>
             <w:r>
               <w:rPr>
+                <w:rFonts w:ascii="Times New Roman" w:hAnsi="Times New Roman"/>
                 <w:noProof/>
                 <w:webHidden/>
               </w:rPr>
@@ -953,6 +982,7 @@
             </w:r>
             <w:r>
               <w:rPr>
+                <w:rFonts w:ascii="Times New Roman" w:hAnsi="Times New Roman"/>
                 <w:noProof/>
                 <w:webHidden/>
               </w:rPr>
@@ -960,12 +990,14 @@
             </w:r>
             <w:r>
               <w:rPr>
-                <w:noProof/>
-                <w:webHidden/>
-              </w:rPr>
-            </w:r>
-            <w:r>
-              <w:rPr>
+                <w:rFonts w:ascii="Times New Roman" w:hAnsi="Times New Roman"/>
+                <w:noProof/>
+                <w:webHidden/>
+              </w:rPr>
+            </w:r>
+            <w:r>
+              <w:rPr>
+                <w:rFonts w:ascii="Times New Roman" w:hAnsi="Times New Roman"/>
                 <w:noProof/>
                 <w:webHidden/>
               </w:rPr>
@@ -973,6 +1005,7 @@
             </w:r>
             <w:r>
               <w:rPr>
+                <w:rFonts w:ascii="Times New Roman" w:hAnsi="Times New Roman"/>
                 <w:noProof/>
                 <w:webHidden/>
               </w:rPr>
@@ -980,6 +1013,7 @@
             </w:r>
             <w:r>
               <w:rPr>
+                <w:rFonts w:ascii="Times New Roman" w:hAnsi="Times New Roman"/>
                 <w:noProof/>
                 <w:webHidden/>
               </w:rPr>
@@ -994,7 +1028,7 @@
               <w:tab w:val="right" w:leader="dot" w:pos="9350"/>
             </w:tabs>
             <w:rPr>
-              <w:rFonts w:cstheme="minorBidi"/>
+              <w:rFonts w:ascii="Times New Roman" w:hAnsi="Times New Roman"/>
               <w:noProof/>
             </w:rPr>
           </w:pPr>
@@ -1002,12 +1036,14 @@
             <w:r>
               <w:rPr>
                 <w:rStyle w:val="Hyperlink"/>
+                <w:rFonts w:ascii="Times New Roman" w:hAnsi="Times New Roman"/>
                 <w:noProof/>
               </w:rPr>
               <w:t>6. Fuzzing Activity</w:t>
             </w:r>
             <w:r>
               <w:rPr>
+                <w:rFonts w:ascii="Times New Roman" w:hAnsi="Times New Roman"/>
                 <w:noProof/>
                 <w:webHidden/>
               </w:rPr>
@@ -1015,6 +1051,7 @@
             </w:r>
             <w:r>
               <w:rPr>
+                <w:rFonts w:ascii="Times New Roman" w:hAnsi="Times New Roman"/>
                 <w:noProof/>
                 <w:webHidden/>
               </w:rPr>
@@ -1022,6 +1059,7 @@
             </w:r>
             <w:r>
               <w:rPr>
+                <w:rFonts w:ascii="Times New Roman" w:hAnsi="Times New Roman"/>
                 <w:noProof/>
                 <w:webHidden/>
               </w:rPr>
@@ -1029,12 +1067,14 @@
             </w:r>
             <w:r>
               <w:rPr>
-                <w:noProof/>
-                <w:webHidden/>
-              </w:rPr>
-            </w:r>
-            <w:r>
-              <w:rPr>
+                <w:rFonts w:ascii="Times New Roman" w:hAnsi="Times New Roman"/>
+                <w:noProof/>
+                <w:webHidden/>
+              </w:rPr>
+            </w:r>
+            <w:r>
+              <w:rPr>
+                <w:rFonts w:ascii="Times New Roman" w:hAnsi="Times New Roman"/>
                 <w:noProof/>
                 <w:webHidden/>
               </w:rPr>
@@ -1042,6 +1082,7 @@
             </w:r>
             <w:r>
               <w:rPr>
+                <w:rFonts w:ascii="Times New Roman" w:hAnsi="Times New Roman"/>
                 <w:noProof/>
                 <w:webHidden/>
               </w:rPr>
@@ -1049,6 +1090,7 @@
             </w:r>
             <w:r>
               <w:rPr>
+                <w:rFonts w:ascii="Times New Roman" w:hAnsi="Times New Roman"/>
                 <w:noProof/>
                 <w:webHidden/>
               </w:rPr>
@@ -1063,7 +1105,7 @@
               <w:tab w:val="right" w:leader="dot" w:pos="9350"/>
             </w:tabs>
             <w:rPr>
-              <w:rFonts w:cstheme="minorBidi"/>
+              <w:rFonts w:ascii="Times New Roman" w:hAnsi="Times New Roman"/>
               <w:noProof/>
             </w:rPr>
           </w:pPr>
@@ -1071,12 +1113,14 @@
             <w:r>
               <w:rPr>
                 <w:rStyle w:val="Hyperlink"/>
+                <w:rFonts w:ascii="Times New Roman" w:hAnsi="Times New Roman"/>
                 <w:noProof/>
               </w:rPr>
               <w:t>7. Questions:</w:t>
             </w:r>
             <w:r>
               <w:rPr>
+                <w:rFonts w:ascii="Times New Roman" w:hAnsi="Times New Roman"/>
                 <w:noProof/>
                 <w:webHidden/>
               </w:rPr>
@@ -1084,6 +1128,7 @@
             </w:r>
             <w:r>
               <w:rPr>
+                <w:rFonts w:ascii="Times New Roman" w:hAnsi="Times New Roman"/>
                 <w:noProof/>
                 <w:webHidden/>
               </w:rPr>
@@ -1091,6 +1136,7 @@
             </w:r>
             <w:r>
               <w:rPr>
+                <w:rFonts w:ascii="Times New Roman" w:hAnsi="Times New Roman"/>
                 <w:noProof/>
                 <w:webHidden/>
               </w:rPr>
@@ -1098,12 +1144,14 @@
             </w:r>
             <w:r>
               <w:rPr>
-                <w:noProof/>
-                <w:webHidden/>
-              </w:rPr>
-            </w:r>
-            <w:r>
-              <w:rPr>
+                <w:rFonts w:ascii="Times New Roman" w:hAnsi="Times New Roman"/>
+                <w:noProof/>
+                <w:webHidden/>
+              </w:rPr>
+            </w:r>
+            <w:r>
+              <w:rPr>
+                <w:rFonts w:ascii="Times New Roman" w:hAnsi="Times New Roman"/>
                 <w:noProof/>
                 <w:webHidden/>
               </w:rPr>
@@ -1111,6 +1159,7 @@
             </w:r>
             <w:r>
               <w:rPr>
+                <w:rFonts w:ascii="Times New Roman" w:hAnsi="Times New Roman"/>
                 <w:noProof/>
                 <w:webHidden/>
               </w:rPr>
@@ -1118,6 +1167,7 @@
             </w:r>
             <w:r>
               <w:rPr>
+                <w:rFonts w:ascii="Times New Roman" w:hAnsi="Times New Roman"/>
                 <w:noProof/>
                 <w:webHidden/>
               </w:rPr>
@@ -1278,27 +1328,6 @@
     </w:p>
     <w:p>
       <w:pPr>
-        <w:rPr>
-          <w:rFonts w:ascii="Times New Roman" w:hAnsi="Times New Roman" w:cs="Times New Roman"/>
-        </w:rPr>
-      </w:pPr>
-    </w:p>
-    <w:p>
-      <w:pPr>
-        <w:rPr>
-          <w:rFonts w:ascii="Times New Roman" w:hAnsi="Times New Roman" w:cs="Times New Roman"/>
-        </w:rPr>
-      </w:pPr>
-    </w:p>
-    <w:p>
-      <w:pPr>
-        <w:rPr>
-          <w:rFonts w:ascii="Times New Roman" w:hAnsi="Times New Roman" w:cs="Times New Roman"/>
-        </w:rPr>
-      </w:pPr>
-    </w:p>
-    <w:p>
-      <w:pPr>
         <w:pStyle w:val="Heading1"/>
         <w:rPr>
           <w:rFonts w:ascii="Times New Roman" w:hAnsi="Times New Roman" w:cs="Times New Roman"/>
@@ -1309,6 +1338,7 @@
         <w:rPr>
           <w:rFonts w:ascii="Times New Roman" w:hAnsi="Times New Roman" w:cs="Times New Roman"/>
         </w:rPr>
+        <w:lastRenderedPageBreak/>
         <w:t xml:space="preserve">1. </w:t>
       </w:r>
       <w:r>
@@ -1351,114 +1381,68 @@
         </w:rPr>
         <w:t xml:space="preserve">to evaluate security posture of </w:t>
       </w:r>
-      <w:proofErr w:type="spellStart"/>
-      <w:r>
-        <w:rPr>
-          <w:rFonts w:ascii="Times New Roman" w:hAnsi="Times New Roman" w:cs="Times New Roman"/>
-          <w:sz w:val="23"/>
-          <w:szCs w:val="23"/>
-        </w:rPr>
-        <w:t>Softcorp</w:t>
-      </w:r>
-      <w:proofErr w:type="spellEnd"/>
-      <w:r>
-        <w:rPr>
-          <w:rFonts w:ascii="Times New Roman" w:hAnsi="Times New Roman" w:cs="Times New Roman"/>
-          <w:sz w:val="23"/>
-          <w:szCs w:val="23"/>
+      <w:r>
+        <w:rPr>
+          <w:rFonts w:ascii="Times New Roman" w:hAnsi="Times New Roman" w:cs="Times New Roman"/>
+          <w:sz w:val="23"/>
+          <w:szCs w:val="23"/>
+        </w:rPr>
+        <w:t xml:space="preserve">Softcorp inc. </w:t>
+      </w:r>
+      <w:r>
+        <w:rPr>
+          <w:rFonts w:ascii="Times New Roman" w:hAnsi="Times New Roman" w:cs="Times New Roman"/>
+          <w:sz w:val="23"/>
+          <w:szCs w:val="23"/>
+        </w:rPr>
+        <w:t>which develops and offers</w:t>
+      </w:r>
+      <w:r>
+        <w:rPr>
+          <w:rFonts w:ascii="Times New Roman" w:hAnsi="Times New Roman" w:cs="Times New Roman"/>
+          <w:sz w:val="23"/>
+          <w:szCs w:val="23"/>
+        </w:rPr>
+        <w:t xml:space="preserve"> a monitoring system that consists of sensors that collect environmental data and appliances that process them. The sensors communicate with 2 services running on an appliance that consists of a Web Server and a Controller. The communication between the sensors and the services is TLS protected managed by services certificates that are bundled in SCF (Signed Certificates File) which are distributed to the sensors using a TFTP server. The sensors root of trust is based on the certificates contained in the SCF.</w:t>
+      </w:r>
+    </w:p>
+    <w:p>
+      <w:pPr>
+        <w:pStyle w:val="Heading2"/>
+        <w:rPr>
+          <w:rFonts w:ascii="Times New Roman" w:hAnsi="Times New Roman" w:cs="Times New Roman"/>
+        </w:rPr>
+      </w:pPr>
+      <w:bookmarkStart w:id="1" w:name="_Toc39008191"/>
+      <w:r>
+        <w:rPr>
+          <w:rFonts w:ascii="Times New Roman" w:hAnsi="Times New Roman" w:cs="Times New Roman"/>
+        </w:rPr>
+        <w:t>Key Components:</w:t>
+      </w:r>
+      <w:bookmarkEnd w:id="1"/>
+      <w:r>
+        <w:rPr>
+          <w:rFonts w:ascii="Times New Roman" w:hAnsi="Times New Roman" w:cs="Times New Roman"/>
         </w:rPr>
         <w:t xml:space="preserve"> </w:t>
       </w:r>
-      <w:proofErr w:type="spellStart"/>
-      <w:r>
-        <w:rPr>
-          <w:rFonts w:ascii="Times New Roman" w:hAnsi="Times New Roman" w:cs="Times New Roman"/>
-          <w:sz w:val="23"/>
-          <w:szCs w:val="23"/>
-        </w:rPr>
-        <w:t>inc.</w:t>
-      </w:r>
-      <w:proofErr w:type="spellEnd"/>
-      <w:r>
-        <w:rPr>
-          <w:rFonts w:ascii="Times New Roman" w:hAnsi="Times New Roman" w:cs="Times New Roman"/>
-          <w:sz w:val="23"/>
-          <w:szCs w:val="23"/>
-        </w:rPr>
-        <w:t xml:space="preserve"> </w:t>
-      </w:r>
-      <w:r>
-        <w:rPr>
-          <w:rFonts w:ascii="Times New Roman" w:hAnsi="Times New Roman" w:cs="Times New Roman"/>
-          <w:sz w:val="23"/>
-          <w:szCs w:val="23"/>
-        </w:rPr>
-        <w:t>which develops and offers</w:t>
-      </w:r>
-      <w:r>
-        <w:rPr>
-          <w:rFonts w:ascii="Times New Roman" w:hAnsi="Times New Roman" w:cs="Times New Roman"/>
-          <w:sz w:val="23"/>
-          <w:szCs w:val="23"/>
-        </w:rPr>
-        <w:t xml:space="preserve"> a monitoring system that consists of sensors that collect environmental data and appliances that process them. The sensors communicate with 2 services running on an appliance that consists of a Web Server and a Controller. The communication between the sensors and the services is TLS protected managed by services certificates that are bundled in SCF (Signed Certificates File) which are distributed to the sensors using a TFTP server. The sensors root of trust is based on the certificates contained in the SCF.</w:t>
-      </w:r>
-    </w:p>
-    <w:p>
-      <w:pPr>
-        <w:pStyle w:val="Heading2"/>
-        <w:rPr>
-          <w:rFonts w:ascii="Times New Roman" w:hAnsi="Times New Roman" w:cs="Times New Roman"/>
-        </w:rPr>
-      </w:pPr>
-      <w:bookmarkStart w:id="1" w:name="_Toc39008191"/>
-      <w:r>
-        <w:rPr>
-          <w:rFonts w:ascii="Times New Roman" w:hAnsi="Times New Roman" w:cs="Times New Roman"/>
-        </w:rPr>
-        <w:t>Key Components:</w:t>
-      </w:r>
-      <w:bookmarkEnd w:id="1"/>
-      <w:r>
-        <w:rPr>
-          <w:rFonts w:ascii="Times New Roman" w:hAnsi="Times New Roman" w:cs="Times New Roman"/>
-        </w:rPr>
-        <w:t xml:space="preserve"> </w:t>
-      </w:r>
-    </w:p>
-    <w:p>
-      <w:pPr>
-        <w:rPr>
-          <w:rFonts w:ascii="Times New Roman" w:hAnsi="Times New Roman" w:cs="Times New Roman"/>
-          <w:sz w:val="23"/>
-          <w:szCs w:val="23"/>
-        </w:rPr>
-      </w:pPr>
-      <w:r>
-        <w:rPr>
-          <w:rFonts w:ascii="Times New Roman" w:hAnsi="Times New Roman" w:cs="Times New Roman"/>
-          <w:sz w:val="23"/>
-          <w:szCs w:val="23"/>
-        </w:rPr>
-        <w:t xml:space="preserve">The </w:t>
-      </w:r>
-      <w:proofErr w:type="spellStart"/>
-      <w:r>
-        <w:rPr>
-          <w:rFonts w:ascii="Times New Roman" w:hAnsi="Times New Roman" w:cs="Times New Roman"/>
-          <w:sz w:val="23"/>
-          <w:szCs w:val="23"/>
-        </w:rPr>
-        <w:t>Softcorp</w:t>
-      </w:r>
-      <w:proofErr w:type="spellEnd"/>
-      <w:r>
-        <w:rPr>
-          <w:rFonts w:ascii="Times New Roman" w:hAnsi="Times New Roman" w:cs="Times New Roman"/>
-          <w:sz w:val="23"/>
-          <w:szCs w:val="23"/>
-        </w:rPr>
-        <w:t xml:space="preserve"> Inc. monitoring system consists of the following key components:</w:t>
+    </w:p>
+    <w:p>
+      <w:pPr>
+        <w:rPr>
+          <w:rFonts w:ascii="Times New Roman" w:hAnsi="Times New Roman" w:cs="Times New Roman"/>
+          <w:sz w:val="23"/>
+          <w:szCs w:val="23"/>
+        </w:rPr>
+      </w:pPr>
+      <w:r>
+        <w:rPr>
+          <w:rFonts w:ascii="Times New Roman" w:hAnsi="Times New Roman" w:cs="Times New Roman"/>
+          <w:sz w:val="23"/>
+          <w:szCs w:val="23"/>
+        </w:rPr>
+        <w:t>The Softcorp Inc. monitoring system consists of the following key components:</w:t>
       </w:r>
     </w:p>
     <w:p>
@@ -2026,6 +2010,7 @@
       </w:pPr>
       <w:r>
         <w:rPr>
+          <w:rFonts w:ascii="Times New Roman" w:hAnsi="Times New Roman" w:cs="Times New Roman"/>
           <w:sz w:val="23"/>
           <w:szCs w:val="23"/>
         </w:rPr>
@@ -2033,6 +2018,7 @@
       </w:r>
       <w:r>
         <w:rPr>
+          <w:rFonts w:ascii="Times New Roman" w:hAnsi="Times New Roman" w:cs="Times New Roman"/>
           <w:sz w:val="20"/>
           <w:szCs w:val="20"/>
         </w:rPr>
@@ -2169,23 +2155,13 @@
           <w:szCs w:val="23"/>
         </w:rPr>
       </w:pPr>
-      <w:proofErr w:type="spellStart"/>
-      <w:r>
-        <w:rPr>
-          <w:rFonts w:ascii="Times New Roman" w:hAnsi="Times New Roman" w:cs="Times New Roman"/>
-          <w:sz w:val="23"/>
-          <w:szCs w:val="23"/>
-        </w:rPr>
-        <w:t>Openssl</w:t>
-      </w:r>
-      <w:proofErr w:type="spellEnd"/>
-      <w:r>
-        <w:rPr>
-          <w:rFonts w:ascii="Times New Roman" w:hAnsi="Times New Roman" w:cs="Times New Roman"/>
-          <w:sz w:val="23"/>
-          <w:szCs w:val="23"/>
-        </w:rPr>
-        <w:t xml:space="preserve"> 1.1.0</w:t>
+      <w:r>
+        <w:rPr>
+          <w:rFonts w:ascii="Times New Roman" w:hAnsi="Times New Roman" w:cs="Times New Roman"/>
+          <w:sz w:val="23"/>
+          <w:szCs w:val="23"/>
+        </w:rPr>
+        <w:t>Openssl 1.1.0</w:t>
       </w:r>
     </w:p>
     <w:p>
@@ -2245,23 +2221,13 @@
           <w:szCs w:val="23"/>
         </w:rPr>
       </w:pPr>
-      <w:proofErr w:type="spellStart"/>
-      <w:r>
-        <w:rPr>
-          <w:rFonts w:ascii="Times New Roman" w:hAnsi="Times New Roman" w:cs="Times New Roman"/>
-          <w:sz w:val="23"/>
-          <w:szCs w:val="23"/>
-        </w:rPr>
-        <w:t>BouncyCastle</w:t>
-      </w:r>
-      <w:proofErr w:type="spellEnd"/>
-      <w:r>
-        <w:rPr>
-          <w:rFonts w:ascii="Times New Roman" w:hAnsi="Times New Roman" w:cs="Times New Roman"/>
-          <w:sz w:val="23"/>
-          <w:szCs w:val="23"/>
-        </w:rPr>
-        <w:t xml:space="preserve"> 1.63</w:t>
+      <w:r>
+        <w:rPr>
+          <w:rFonts w:ascii="Times New Roman" w:hAnsi="Times New Roman" w:cs="Times New Roman"/>
+          <w:sz w:val="23"/>
+          <w:szCs w:val="23"/>
+        </w:rPr>
+        <w:t>BouncyCastle 1.63</w:t>
       </w:r>
     </w:p>
     <w:p>
@@ -2299,23 +2265,13 @@
           <w:szCs w:val="23"/>
         </w:rPr>
       </w:pPr>
-      <w:proofErr w:type="spellStart"/>
-      <w:r>
-        <w:rPr>
-          <w:rFonts w:ascii="Times New Roman" w:hAnsi="Times New Roman" w:cs="Times New Roman"/>
-          <w:sz w:val="23"/>
-          <w:szCs w:val="23"/>
-        </w:rPr>
-        <w:t>Github</w:t>
-      </w:r>
-      <w:proofErr w:type="spellEnd"/>
-      <w:r>
-        <w:rPr>
-          <w:rFonts w:ascii="Times New Roman" w:hAnsi="Times New Roman" w:cs="Times New Roman"/>
-          <w:sz w:val="23"/>
-          <w:szCs w:val="23"/>
-        </w:rPr>
-        <w:t xml:space="preserve"> repository</w:t>
+      <w:r>
+        <w:rPr>
+          <w:rFonts w:ascii="Times New Roman" w:hAnsi="Times New Roman" w:cs="Times New Roman"/>
+          <w:sz w:val="23"/>
+          <w:szCs w:val="23"/>
+        </w:rPr>
+        <w:t>Github repository</w:t>
       </w:r>
     </w:p>
     <w:p>
@@ -2404,9 +2360,15 @@
     <w:p>
       <w:pPr>
         <w:pStyle w:val="Heading1"/>
+        <w:rPr>
+          <w:rFonts w:ascii="Times New Roman" w:hAnsi="Times New Roman" w:cs="Times New Roman"/>
+        </w:rPr>
       </w:pPr>
       <w:bookmarkStart w:id="7" w:name="_Toc39008197"/>
       <w:r>
+        <w:rPr>
+          <w:rFonts w:ascii="Times New Roman" w:hAnsi="Times New Roman" w:cs="Times New Roman"/>
+        </w:rPr>
         <w:lastRenderedPageBreak/>
         <w:t>5. Static Analysis and parsing program</w:t>
       </w:r>
@@ -2420,6 +2382,24 @@
           <w:szCs w:val="23"/>
         </w:rPr>
       </w:pPr>
+      <w:r>
+        <w:rPr>
+          <w:rFonts w:ascii="Times New Roman" w:hAnsi="Times New Roman" w:cs="Times New Roman"/>
+          <w:sz w:val="23"/>
+          <w:szCs w:val="23"/>
+          <w:highlight w:val="yellow"/>
+        </w:rPr>
+        <w:t xml:space="preserve">TODO: Add </w:t>
+      </w:r>
+      <w:r>
+        <w:rPr>
+          <w:rFonts w:ascii="Times New Roman" w:hAnsi="Times New Roman" w:cs="Times New Roman"/>
+          <w:sz w:val="23"/>
+          <w:szCs w:val="23"/>
+          <w:highlight w:val="yellow"/>
+        </w:rPr>
+        <w:t>parsing program details and static analysis method and results</w:t>
+      </w:r>
     </w:p>
     <w:p>
       <w:pPr>
@@ -2451,17 +2431,54 @@
     <w:p>
       <w:pPr>
         <w:pStyle w:val="Heading1"/>
+        <w:rPr>
+          <w:rFonts w:ascii="Times New Roman" w:hAnsi="Times New Roman" w:cs="Times New Roman"/>
+        </w:rPr>
       </w:pPr>
       <w:bookmarkStart w:id="8" w:name="_Toc39008198"/>
       <w:r>
+        <w:rPr>
+          <w:rFonts w:ascii="Times New Roman" w:hAnsi="Times New Roman" w:cs="Times New Roman"/>
+        </w:rPr>
         <w:t>6. Fuzzing Activity</w:t>
       </w:r>
       <w:bookmarkEnd w:id="8"/>
     </w:p>
-    <w:p/>
-    <w:p/>
-    <w:p/>
-    <w:p/>
+    <w:p>
+      <w:pPr>
+        <w:rPr>
+          <w:rFonts w:ascii="Times New Roman" w:hAnsi="Times New Roman" w:cs="Times New Roman"/>
+        </w:rPr>
+      </w:pPr>
+      <w:r>
+        <w:rPr>
+          <w:rFonts w:ascii="Times New Roman" w:hAnsi="Times New Roman" w:cs="Times New Roman"/>
+          <w:highlight w:val="yellow"/>
+        </w:rPr>
+        <w:t>TODO: Add fuzzing activity method, findings and details needed per the rubric</w:t>
+      </w:r>
+    </w:p>
+    <w:p>
+      <w:pPr>
+        <w:rPr>
+          <w:rFonts w:ascii="Times New Roman" w:hAnsi="Times New Roman" w:cs="Times New Roman"/>
+        </w:rPr>
+      </w:pPr>
+    </w:p>
+    <w:p>
+      <w:pPr>
+        <w:rPr>
+          <w:rFonts w:ascii="Times New Roman" w:hAnsi="Times New Roman" w:cs="Times New Roman"/>
+        </w:rPr>
+      </w:pPr>
+    </w:p>
+    <w:p>
+      <w:pPr>
+        <w:rPr>
+          <w:rFonts w:ascii="Times New Roman" w:hAnsi="Times New Roman" w:cs="Times New Roman"/>
+        </w:rPr>
+      </w:pPr>
+    </w:p>
     <w:p>
       <w:pPr>
         <w:rPr>
@@ -2636,13 +2653,22 @@
     <w:p>
       <w:pPr>
         <w:pStyle w:val="Heading1"/>
+        <w:rPr>
+          <w:rFonts w:ascii="Times New Roman" w:hAnsi="Times New Roman" w:cs="Times New Roman"/>
+        </w:rPr>
       </w:pPr>
       <w:bookmarkStart w:id="9" w:name="_Toc39008199"/>
       <w:r>
+        <w:rPr>
+          <w:rFonts w:ascii="Times New Roman" w:hAnsi="Times New Roman" w:cs="Times New Roman"/>
+        </w:rPr>
         <w:lastRenderedPageBreak/>
         <w:t xml:space="preserve">7. </w:t>
       </w:r>
       <w:r>
+        <w:rPr>
+          <w:rFonts w:ascii="Times New Roman" w:hAnsi="Times New Roman" w:cs="Times New Roman"/>
+        </w:rPr>
         <w:t>Questions:</w:t>
       </w:r>
       <w:bookmarkEnd w:id="9"/>
@@ -2721,15 +2747,55 @@
           <w:sz w:val="23"/>
           <w:szCs w:val="23"/>
         </w:rPr>
-        <w:t xml:space="preserve">the monitoring system using sensors and backend interface such as controller is useless without the </w:t>
-      </w:r>
-      <w:r>
-        <w:rPr>
-          <w:rFonts w:ascii="Times New Roman" w:hAnsi="Times New Roman" w:cs="Times New Roman"/>
-          <w:sz w:val="23"/>
-          <w:szCs w:val="23"/>
-        </w:rPr>
-        <w:t xml:space="preserve">proper design and enforcement of security of the protocol. The key to the security </w:t>
+        <w:t>the monitoring system using sensors</w:t>
+      </w:r>
+      <w:r>
+        <w:rPr>
+          <w:rFonts w:ascii="Times New Roman" w:hAnsi="Times New Roman" w:cs="Times New Roman"/>
+          <w:sz w:val="23"/>
+          <w:szCs w:val="23"/>
+        </w:rPr>
+        <w:t xml:space="preserve">, backend servlet along with user </w:t>
+      </w:r>
+      <w:r>
+        <w:rPr>
+          <w:rFonts w:ascii="Times New Roman" w:hAnsi="Times New Roman" w:cs="Times New Roman"/>
+          <w:sz w:val="23"/>
+          <w:szCs w:val="23"/>
+        </w:rPr>
+        <w:t xml:space="preserve">interface is useless without the </w:t>
+      </w:r>
+      <w:r>
+        <w:rPr>
+          <w:rFonts w:ascii="Times New Roman" w:hAnsi="Times New Roman" w:cs="Times New Roman"/>
+          <w:sz w:val="23"/>
+          <w:szCs w:val="23"/>
+        </w:rPr>
+        <w:t xml:space="preserve">proper design and enforcement of security of the protocol. </w:t>
+      </w:r>
+      <w:r>
+        <w:rPr>
+          <w:rFonts w:ascii="Times New Roman" w:hAnsi="Times New Roman" w:cs="Times New Roman"/>
+          <w:sz w:val="23"/>
+          <w:szCs w:val="23"/>
+        </w:rPr>
+        <w:t>First</w:t>
+      </w:r>
+      <w:r>
+        <w:rPr>
+          <w:rFonts w:ascii="Times New Roman" w:hAnsi="Times New Roman" w:cs="Times New Roman"/>
+          <w:sz w:val="23"/>
+          <w:szCs w:val="23"/>
+        </w:rPr>
+        <w:t xml:space="preserve">, </w:t>
+      </w:r>
+      <w:r>
+        <w:rPr>
+          <w:rFonts w:ascii="Times New Roman" w:hAnsi="Times New Roman" w:cs="Times New Roman"/>
+          <w:sz w:val="23"/>
+          <w:szCs w:val="23"/>
+        </w:rPr>
+        <w:t xml:space="preserve">the security </w:t>
       </w:r>
       <w:r>
         <w:rPr>
@@ -2819,6 +2885,84 @@
         </w:rPr>
         <w:t xml:space="preserve">and utilize asymmetric keys such as RSA to establish secure connection </w:t>
       </w:r>
+      <w:r>
+        <w:rPr>
+          <w:rFonts w:ascii="Times New Roman" w:hAnsi="Times New Roman" w:cs="Times New Roman"/>
+          <w:sz w:val="23"/>
+          <w:szCs w:val="23"/>
+        </w:rPr>
+        <w:t xml:space="preserve">which will ensure </w:t>
+      </w:r>
+      <w:r>
+        <w:rPr>
+          <w:rFonts w:ascii="Times New Roman" w:hAnsi="Times New Roman" w:cs="Times New Roman"/>
+          <w:color w:val="222222"/>
+          <w:sz w:val="23"/>
+          <w:szCs w:val="23"/>
+          <w:shd w:val="clear" w:color="auto" w:fill="FFFFFF"/>
+        </w:rPr>
+        <w:t>data confidentiality, authentication</w:t>
+      </w:r>
+      <w:r>
+        <w:rPr>
+          <w:rFonts w:ascii="Times New Roman" w:hAnsi="Times New Roman" w:cs="Times New Roman"/>
+          <w:color w:val="222222"/>
+          <w:sz w:val="23"/>
+          <w:szCs w:val="23"/>
+          <w:shd w:val="clear" w:color="auto" w:fill="FFFFFF"/>
+        </w:rPr>
+        <w:t>,</w:t>
+      </w:r>
+      <w:r>
+        <w:rPr>
+          <w:rFonts w:ascii="Times New Roman" w:hAnsi="Times New Roman" w:cs="Times New Roman"/>
+          <w:color w:val="222222"/>
+          <w:sz w:val="23"/>
+          <w:szCs w:val="23"/>
+          <w:shd w:val="clear" w:color="auto" w:fill="FFFFFF"/>
+        </w:rPr>
+        <w:t xml:space="preserve"> integrity</w:t>
+      </w:r>
+      <w:r>
+        <w:rPr>
+          <w:rFonts w:ascii="Times New Roman" w:hAnsi="Times New Roman" w:cs="Times New Roman"/>
+          <w:color w:val="222222"/>
+          <w:sz w:val="23"/>
+          <w:szCs w:val="23"/>
+          <w:shd w:val="clear" w:color="auto" w:fill="FFFFFF"/>
+        </w:rPr>
+        <w:t xml:space="preserve">, </w:t>
+      </w:r>
+      <w:r>
+        <w:rPr>
+          <w:rFonts w:ascii="Times New Roman" w:hAnsi="Times New Roman" w:cs="Times New Roman"/>
+          <w:color w:val="222222"/>
+          <w:sz w:val="23"/>
+          <w:szCs w:val="23"/>
+          <w:shd w:val="clear" w:color="auto" w:fill="FFFFFF"/>
+        </w:rPr>
+        <w:t>access control</w:t>
+      </w:r>
+      <w:r>
+        <w:rPr>
+          <w:rFonts w:ascii="Times New Roman" w:hAnsi="Times New Roman" w:cs="Times New Roman"/>
+          <w:color w:val="222222"/>
+          <w:sz w:val="23"/>
+          <w:szCs w:val="23"/>
+          <w:shd w:val="clear" w:color="auto" w:fill="FFFFFF"/>
+        </w:rPr>
+        <w:t xml:space="preserve"> and importantly availability</w:t>
+      </w:r>
+      <w:r>
+        <w:rPr>
+          <w:rFonts w:ascii="Times New Roman" w:hAnsi="Times New Roman" w:cs="Times New Roman"/>
+          <w:color w:val="222222"/>
+          <w:sz w:val="23"/>
+          <w:szCs w:val="23"/>
+          <w:shd w:val="clear" w:color="auto" w:fill="FFFFFF"/>
+        </w:rPr>
+        <w:t>.</w:t>
+      </w:r>
     </w:p>
     <w:p>
       <w:pPr>
@@ -2868,43 +3012,7 @@
           <w:sz w:val="23"/>
           <w:szCs w:val="23"/>
         </w:rPr>
-        <w:t xml:space="preserve">4. Changes to the Solution A. </w:t>
-      </w:r>
-      <w:proofErr w:type="spellStart"/>
-      <w:r>
-        <w:rPr>
-          <w:rFonts w:ascii="Times New Roman" w:hAnsi="Times New Roman" w:cs="Times New Roman"/>
-          <w:sz w:val="23"/>
-          <w:szCs w:val="23"/>
-        </w:rPr>
-        <w:t>Softcorp</w:t>
-      </w:r>
-      <w:proofErr w:type="spellEnd"/>
-      <w:r>
-        <w:rPr>
-          <w:rFonts w:ascii="Times New Roman" w:hAnsi="Times New Roman" w:cs="Times New Roman"/>
-          <w:sz w:val="23"/>
-          <w:szCs w:val="23"/>
-        </w:rPr>
-        <w:t xml:space="preserve"> decides to add more fields in the UI page of the configuration servlet. Which SDL activities would this trigger? B. </w:t>
-      </w:r>
-      <w:proofErr w:type="spellStart"/>
-      <w:r>
-        <w:rPr>
-          <w:rFonts w:ascii="Times New Roman" w:hAnsi="Times New Roman" w:cs="Times New Roman"/>
-          <w:sz w:val="23"/>
-          <w:szCs w:val="23"/>
-        </w:rPr>
-        <w:t>Softcorp</w:t>
-      </w:r>
-      <w:proofErr w:type="spellEnd"/>
-      <w:r>
-        <w:rPr>
-          <w:rFonts w:ascii="Times New Roman" w:hAnsi="Times New Roman" w:cs="Times New Roman"/>
-          <w:sz w:val="23"/>
-          <w:szCs w:val="23"/>
-        </w:rPr>
-        <w:t xml:space="preserve"> now plans to add a C++ process to its appliance. The process would use the sensors data in the Oracle database and send SNMP traps if some concerning trend is identified in the data set. Which SDL activities would be triggered in this case?</w:t>
+        <w:t>4. Changes to the Solution A. Softcorp decides to add more fields in the UI page of the configuration servlet. Which SDL activities would this trigger? B. Softcorp now plans to add a C++ process to its appliance. The process would use the sensors data in the Oracle database and send SNMP traps if some concerning trend is identified in the data set. Which SDL activities would be triggered in this case?</w:t>
       </w:r>
     </w:p>
     <w:p>
@@ -2938,7 +3046,7 @@
 </file>
 
 <file path=word/numbering.xml><?xml version="1.0" encoding="utf-8"?>
-<w:numbering xmlns:wpc="http://schemas.microsoft.com/office/word/2010/wordprocessingCanvas" xmlns:cx="http://schemas.microsoft.com/office/drawing/2014/chartex" xmlns:cx1="http://schemas.microsoft.com/office/drawing/2015/9/8/chartex" xmlns:cx2="http://schemas.microsoft.com/office/drawing/2015/10/21/chartex" xmlns:cx3="http://schemas.microsoft.com/office/drawing/2016/5/9/chartex" xmlns:cx4="http://schemas.microsoft.com/office/drawing/2016/5/10/chartex" xmlns:cx5="http://schemas.microsoft.com/office/drawing/2016/5/11/chartex" xmlns:cx6="http://schemas.microsoft.com/office/drawing/2016/5/12/chartex" xmlns:cx7="http://schemas.microsoft.com/office/drawing/2016/5/13/chartex" xmlns:cx8="http://schemas.microsoft.com/office/drawing/2016/5/14/chartex" xmlns:mc="http://schemas.openxmlformats.org/markup-compatibility/2006" xmlns:aink="http://schemas.microsoft.com/office/drawing/2016/ink" xmlns:am3d="http://schemas.microsoft.com/office/drawing/2017/model3d" xmlns:o="urn:schemas-microsoft-com:office:office" xmlns:r="http://schemas.openxmlformats.org/officeDocument/2006/relationships" xmlns:m="http://schemas.openxmlformats.org/officeDocument/2006/math" xmlns:v="urn:schemas-microsoft-com:vml" xmlns:wp14="http://schemas.microsoft.com/office/word/2010/wordprocessingDrawing" xmlns:wp="http://schemas.openxmlformats.org/drawingml/2006/wordprocessingDrawing" xmlns:w10="urn:schemas-microsoft-com:office:word" xmlns:w="http://schemas.openxmlformats.org/wordprocessingml/2006/main" xmlns:w14="http://schemas.microsoft.com/office/word/2010/wordml" xmlns:w15="http://schemas.microsoft.com/office/word/2012/wordml" xmlns:w16cex="http://schemas.microsoft.com/office/word/2018/wordml/cex" xmlns:w16cid="http://schemas.microsoft.com/office/word/2016/wordml/cid" xmlns:w16="http://schemas.microsoft.com/office/word/2018/wordml" xmlns:w16se="http://schemas.microsoft.com/office/word/2015/wordml/symex" xmlns:wpg="http://schemas.microsoft.com/office/word/2010/wordprocessingGroup" xmlns:wpi="http://schemas.microsoft.com/office/word/2010/wordprocessingInk" xmlns:wne="http://schemas.microsoft.com/office/word/2006/wordml" xmlns:wps="http://schemas.microsoft.com/office/word/2010/wordprocessingShape" mc:Ignorable="w14 w15 w16se w16cid w16 w16cex wp14">
+<w:numbering xmlns:wpc="http://schemas.microsoft.com/office/word/2010/wordprocessingCanvas" xmlns:cx="http://schemas.microsoft.com/office/drawing/2014/chartex" xmlns:cx1="http://schemas.microsoft.com/office/drawing/2015/9/8/chartex" xmlns:cx2="http://schemas.microsoft.com/office/drawing/2015/10/21/chartex" xmlns:cx3="http://schemas.microsoft.com/office/drawing/2016/5/9/chartex" xmlns:cx4="http://schemas.microsoft.com/office/drawing/2016/5/10/chartex" xmlns:cx5="http://schemas.microsoft.com/office/drawing/2016/5/11/chartex" xmlns:cx6="http://schemas.microsoft.com/office/drawing/2016/5/12/chartex" xmlns:cx7="http://schemas.microsoft.com/office/drawing/2016/5/13/chartex" xmlns:cx8="http://schemas.microsoft.com/office/drawing/2016/5/14/chartex" xmlns:mc="http://schemas.openxmlformats.org/markup-compatibility/2006" xmlns:aink="http://schemas.microsoft.com/office/drawing/2016/ink" xmlns:am3d="http://schemas.microsoft.com/office/drawing/2017/model3d" xmlns:o="urn:schemas-microsoft-com:office:office" xmlns:r="http://schemas.openxmlformats.org/officeDocument/2006/relationships" xmlns:m="http://schemas.openxmlformats.org/officeDocument/2006/math" xmlns:v="urn:schemas-microsoft-com:vml" xmlns:wp14="http://schemas.microsoft.com/office/word/2010/wordprocessingDrawing" xmlns:wp="http://schemas.openxmlformats.org/drawingml/2006/wordprocessingDrawing" xmlns:w10="urn:schemas-microsoft-com:office:word" xmlns:w="http://schemas.openxmlformats.org/wordprocessingml/2006/main" xmlns:w14="http://schemas.microsoft.com/office/word/2010/wordml" xmlns:w15="http://schemas.microsoft.com/office/word/2012/wordml" xmlns:w16cid="http://schemas.microsoft.com/office/word/2016/wordml/cid" xmlns:w16se="http://schemas.microsoft.com/office/word/2015/wordml/symex" xmlns:wpg="http://schemas.microsoft.com/office/word/2010/wordprocessingGroup" xmlns:wpi="http://schemas.microsoft.com/office/word/2010/wordprocessingInk" xmlns:wne="http://schemas.microsoft.com/office/word/2006/wordml" xmlns:wps="http://schemas.microsoft.com/office/word/2010/wordprocessingShape" mc:Ignorable="w14 w15 w16se w16cid wp14">
   <w:abstractNum w:abstractNumId="0" w15:restartNumberingAfterBreak="0">
     <w:nsid w:val="09775400"/>
     <w:multiLevelType w:val="hybridMultilevel"/>
@@ -3151,7 +3259,7 @@
 </file>
 
 <file path=word/styles.xml><?xml version="1.0" encoding="utf-8"?>
-<w:styles xmlns:mc="http://schemas.openxmlformats.org/markup-compatibility/2006" xmlns:r="http://schemas.openxmlformats.org/officeDocument/2006/relationships" xmlns:w="http://schemas.openxmlformats.org/wordprocessingml/2006/main" xmlns:w14="http://schemas.microsoft.com/office/word/2010/wordml" xmlns:w15="http://schemas.microsoft.com/office/word/2012/wordml" xmlns:w16cex="http://schemas.microsoft.com/office/word/2018/wordml/cex" xmlns:w16cid="http://schemas.microsoft.com/office/word/2016/wordml/cid" xmlns:w16="http://schemas.microsoft.com/office/word/2018/wordml" xmlns:w16se="http://schemas.microsoft.com/office/word/2015/wordml/symex" mc:Ignorable="w14 w15 w16se w16cid w16 w16cex">
+<w:styles xmlns:mc="http://schemas.openxmlformats.org/markup-compatibility/2006" xmlns:r="http://schemas.openxmlformats.org/officeDocument/2006/relationships" xmlns:w="http://schemas.openxmlformats.org/wordprocessingml/2006/main" xmlns:w14="http://schemas.microsoft.com/office/word/2010/wordml" xmlns:w15="http://schemas.microsoft.com/office/word/2012/wordml" xmlns:w16cid="http://schemas.microsoft.com/office/word/2016/wordml/cid" xmlns:w16se="http://schemas.microsoft.com/office/word/2015/wordml/symex" mc:Ignorable="w14 w15 w16se w16cid">
   <w:docDefaults>
     <w:rPrDefault>
       <w:rPr>
@@ -4092,7 +4200,7 @@
 </file>
 
 <file path=customXml/itemProps1.xml><?xml version="1.0" encoding="utf-8"?>
-<ds:datastoreItem xmlns:ds="http://schemas.openxmlformats.org/officeDocument/2006/customXml" ds:itemID="{0075816D-E51F-4619-B657-AF245DAF572E}">
+<ds:datastoreItem xmlns:ds="http://schemas.openxmlformats.org/officeDocument/2006/customXml" ds:itemID="{D34B12F1-5605-4A30-AE8E-E467A1BD6830}">
   <ds:schemaRefs>
     <ds:schemaRef ds:uri="http://schemas.openxmlformats.org/officeDocument/2006/bibliography"/>
   </ds:schemaRefs>

</xml_diff>